<commit_message>
création du premier DC
</commit_message>
<xml_diff>
--- a/Conception.docx
+++ b/Conception.docx
@@ -9,10 +9,28 @@
     </w:p>
     <w:p>
       <w:r>
-        <w:t>Ce document permet de détailler la conception du laboratoire active directory</w:t>
+        <w:t xml:space="preserve">Ce document permet de détailler la conception </w:t>
+      </w:r>
+      <w:r>
+        <w:t xml:space="preserve">et la réalisation </w:t>
+      </w:r>
+      <w:r>
+        <w:t>du laboratoire active directory</w:t>
       </w:r>
       <w:r>
         <w:t xml:space="preserve">. </w:t>
+      </w:r>
+    </w:p>
+    <w:p>
+      <w:pPr>
+        <w:pStyle w:val="ListParagraph"/>
+        <w:numPr>
+          <w:ilvl w:val="0"/>
+          <w:numId w:val="5"/>
+        </w:numPr>
+      </w:pPr>
+      <w:r>
+        <w:t>Conception</w:t>
       </w:r>
     </w:p>
     <w:p/>
@@ -25,19 +43,19 @@
         </w:numPr>
       </w:pPr>
       <w:r>
-        <w:t>Arborescence</w:t>
-      </w:r>
-      <w:r>
-        <w:t xml:space="preserve"> </w:t>
-      </w:r>
-    </w:p>
-    <w:p>
-      <w:pPr>
-        <w:pStyle w:val="ListParagraph"/>
-      </w:pPr>
-    </w:p>
-    <w:p>
-      <w:r>
+        <w:t xml:space="preserve">Arborescence </w:t>
+      </w:r>
+    </w:p>
+    <w:p>
+      <w:pPr>
+        <w:pStyle w:val="ListParagraph"/>
+      </w:pPr>
+    </w:p>
+    <w:p>
+      <w:r>
+        <w:rPr>
+          <w:noProof/>
+        </w:rPr>
         <w:drawing>
           <wp:inline distT="0" distB="0" distL="0" distR="0" wp14:anchorId="038449A4" wp14:editId="66CF9D4D">
             <wp:extent cx="5760720" cy="3767455"/>
@@ -91,6 +109,9 @@
     <w:p/>
     <w:p>
       <w:r>
+        <w:rPr>
+          <w:noProof/>
+        </w:rPr>
         <w:drawing>
           <wp:inline distT="0" distB="0" distL="0" distR="0" wp14:anchorId="101E7903" wp14:editId="5EA12427">
             <wp:extent cx="5760720" cy="2187575"/>
@@ -138,6 +159,7 @@
         </w:numPr>
       </w:pPr>
       <w:r>
+        <w:lastRenderedPageBreak/>
         <w:t>Détails des VM</w:t>
       </w:r>
     </w:p>
@@ -2701,6 +2723,500 @@
         <w:pStyle w:val="ListParagraph"/>
       </w:pPr>
     </w:p>
+    <w:p>
+      <w:pPr>
+        <w:pStyle w:val="ListParagraph"/>
+        <w:numPr>
+          <w:ilvl w:val="0"/>
+          <w:numId w:val="5"/>
+        </w:numPr>
+      </w:pPr>
+      <w:r>
+        <w:t>REALISATION</w:t>
+      </w:r>
+    </w:p>
+    <w:p>
+      <w:pPr>
+        <w:pStyle w:val="ListParagraph"/>
+        <w:numPr>
+          <w:ilvl w:val="0"/>
+          <w:numId w:val="6"/>
+        </w:numPr>
+      </w:pPr>
+      <w:r>
+        <w:t>Virtualisation des VM</w:t>
+      </w:r>
+    </w:p>
+    <w:p>
+      <w:pPr>
+        <w:pStyle w:val="ListParagraph"/>
+        <w:numPr>
+          <w:ilvl w:val="0"/>
+          <w:numId w:val="3"/>
+        </w:numPr>
+      </w:pPr>
+      <w:r>
+        <w:t>Première tentative sur mon ordinateur locale. Mais infructueuse par manque de performances</w:t>
+      </w:r>
+    </w:p>
+    <w:p>
+      <w:pPr>
+        <w:pStyle w:val="ListParagraph"/>
+        <w:numPr>
+          <w:ilvl w:val="0"/>
+          <w:numId w:val="3"/>
+        </w:numPr>
+      </w:pPr>
+      <w:r>
+        <w:t>Deuxième tentative sur Azure</w:t>
+      </w:r>
+      <w:r>
+        <w:t> :</w:t>
+      </w:r>
+    </w:p>
+    <w:p>
+      <w:pPr>
+        <w:pStyle w:val="ListParagraph"/>
+        <w:numPr>
+          <w:ilvl w:val="1"/>
+          <w:numId w:val="3"/>
+        </w:numPr>
+      </w:pPr>
+      <w:r>
+        <w:t xml:space="preserve">Groupe de 6 VM identiques sur </w:t>
+      </w:r>
+      <w:proofErr w:type="spellStart"/>
+      <w:r>
+        <w:t>windows</w:t>
+      </w:r>
+      <w:proofErr w:type="spellEnd"/>
+      <w:r>
+        <w:t xml:space="preserve"> server 2019 *64</w:t>
+      </w:r>
+    </w:p>
+    <w:p>
+      <w:pPr>
+        <w:pStyle w:val="ListParagraph"/>
+        <w:numPr>
+          <w:ilvl w:val="1"/>
+          <w:numId w:val="3"/>
+        </w:numPr>
+      </w:pPr>
+      <w:r>
+        <w:t xml:space="preserve">User </w:t>
+      </w:r>
+      <w:proofErr w:type="spellStart"/>
+      <w:r>
+        <w:t>name</w:t>
+      </w:r>
+      <w:proofErr w:type="spellEnd"/>
+      <w:r>
+        <w:t> : Winfried</w:t>
+      </w:r>
+    </w:p>
+    <w:p>
+      <w:pPr>
+        <w:pStyle w:val="ListParagraph"/>
+        <w:numPr>
+          <w:ilvl w:val="1"/>
+          <w:numId w:val="3"/>
+        </w:numPr>
+      </w:pPr>
+      <w:r>
+        <w:t>Mot de passe : Haver415415</w:t>
+      </w:r>
+      <w:r>
+        <w:t>@</w:t>
+      </w:r>
+    </w:p>
+    <w:p>
+      <w:pPr>
+        <w:pStyle w:val="ListParagraph"/>
+        <w:numPr>
+          <w:ilvl w:val="0"/>
+          <w:numId w:val="3"/>
+        </w:numPr>
+      </w:pPr>
+      <w:r>
+        <w:t xml:space="preserve">Limite du nombre de </w:t>
+      </w:r>
+      <w:proofErr w:type="spellStart"/>
+      <w:r>
+        <w:t>vCPU</w:t>
+      </w:r>
+      <w:proofErr w:type="spellEnd"/>
+      <w:r>
+        <w:t xml:space="preserve"> à 6</w:t>
+      </w:r>
+    </w:p>
+    <w:p>
+      <w:pPr>
+        <w:pStyle w:val="ListParagraph"/>
+        <w:numPr>
+          <w:ilvl w:val="0"/>
+          <w:numId w:val="3"/>
+        </w:numPr>
+      </w:pPr>
+      <w:r>
+        <w:t xml:space="preserve">On va utiliser </w:t>
+      </w:r>
+      <w:proofErr w:type="gramStart"/>
+      <w:r>
+        <w:t>une architecture plus simplifié</w:t>
+      </w:r>
+      <w:proofErr w:type="gramEnd"/>
+      <w:r>
+        <w:t xml:space="preserve"> avec 3 DC et 3 user. A chaque fois qu’on va vouloir utiliser une VM, on va </w:t>
+      </w:r>
+      <w:proofErr w:type="spellStart"/>
+      <w:r>
+        <w:t>augenter</w:t>
+      </w:r>
+      <w:proofErr w:type="spellEnd"/>
+      <w:r>
+        <w:t xml:space="preserve"> ses performances. A la fin de l’utilisation, les performances sont réduites.</w:t>
+      </w:r>
+    </w:p>
+    <w:p>
+      <w:pPr>
+        <w:pStyle w:val="ListParagraph"/>
+      </w:pPr>
+    </w:p>
+    <w:p>
+      <w:pPr>
+        <w:pStyle w:val="ListParagraph"/>
+        <w:numPr>
+          <w:ilvl w:val="0"/>
+          <w:numId w:val="6"/>
+        </w:numPr>
+      </w:pPr>
+      <w:r>
+        <w:t>Création d’un réseau virtuel sur Virtual Box</w:t>
+      </w:r>
+    </w:p>
+    <w:p>
+      <w:pPr>
+        <w:pStyle w:val="ListParagraph"/>
+        <w:numPr>
+          <w:ilvl w:val="0"/>
+          <w:numId w:val="3"/>
+        </w:numPr>
+      </w:pPr>
+      <w:r>
+        <w:t>Adresse</w:t>
+      </w:r>
+      <w:r>
+        <w:t>s IP</w:t>
+      </w:r>
+      <w:r>
+        <w:t xml:space="preserve"> d</w:t>
+      </w:r>
+      <w:r>
+        <w:t>es</w:t>
+      </w:r>
+      <w:r>
+        <w:t xml:space="preserve"> </w:t>
+      </w:r>
+      <w:proofErr w:type="spellStart"/>
+      <w:r>
+        <w:t>DC</w:t>
+      </w:r>
+      <w:r>
+        <w:t>s</w:t>
+      </w:r>
+      <w:proofErr w:type="spellEnd"/>
+      <w:r>
+        <w:t> :</w:t>
+      </w:r>
+    </w:p>
+    <w:p>
+      <w:pPr>
+        <w:pStyle w:val="ListParagraph"/>
+        <w:rPr>
+          <w:lang w:val="en-US"/>
+        </w:rPr>
+      </w:pPr>
+      <w:r>
+        <w:rPr>
+          <w:lang w:val="en-US"/>
+        </w:rPr>
+        <w:t>Nom       | IP/masque</w:t>
+      </w:r>
+    </w:p>
+    <w:p>
+      <w:pPr>
+        <w:pStyle w:val="ListParagraph"/>
+        <w:rPr>
+          <w:lang w:val="en-US"/>
+        </w:rPr>
+      </w:pPr>
+      <w:r>
+        <w:rPr>
+          <w:lang w:val="en-US"/>
+        </w:rPr>
+        <w:lastRenderedPageBreak/>
+        <w:t>----------|-------------</w:t>
+      </w:r>
+    </w:p>
+    <w:p>
+      <w:pPr>
+        <w:pStyle w:val="ListParagraph"/>
+        <w:rPr>
+          <w:lang w:val="en-US"/>
+        </w:rPr>
+      </w:pPr>
+      <w:r>
+        <w:rPr>
+          <w:lang w:val="en-US"/>
+        </w:rPr>
+        <w:t>DC       | 192.168.56.10/24</w:t>
+      </w:r>
+    </w:p>
+    <w:p>
+      <w:pPr>
+        <w:pStyle w:val="ListParagraph"/>
+        <w:rPr>
+          <w:lang w:val="en-US"/>
+        </w:rPr>
+      </w:pPr>
+      <w:r>
+        <w:rPr>
+          <w:lang w:val="en-US"/>
+        </w:rPr>
+        <w:t>DC2</w:t>
+      </w:r>
+      <w:r>
+        <w:rPr>
+          <w:lang w:val="en-US"/>
+        </w:rPr>
+        <w:t>1</w:t>
+      </w:r>
+      <w:r>
+        <w:rPr>
+          <w:lang w:val="en-US"/>
+        </w:rPr>
+        <w:t xml:space="preserve">      | 192.168.56.11/24</w:t>
+      </w:r>
+    </w:p>
+    <w:p>
+      <w:pPr>
+        <w:pStyle w:val="ListParagraph"/>
+        <w:rPr>
+          <w:lang w:val="en-US"/>
+        </w:rPr>
+      </w:pPr>
+      <w:r>
+        <w:rPr>
+          <w:lang w:val="en-US"/>
+        </w:rPr>
+        <w:t>DC3       | 192.168.56.12/24</w:t>
+      </w:r>
+    </w:p>
+    <w:p>
+      <w:pPr>
+        <w:pStyle w:val="ListParagraph"/>
+        <w:rPr>
+          <w:lang w:val="en-US"/>
+        </w:rPr>
+      </w:pPr>
+      <w:r>
+        <w:rPr>
+          <w:lang w:val="en-US"/>
+        </w:rPr>
+        <w:t>USER1     | 192.168.56.21/24</w:t>
+      </w:r>
+    </w:p>
+    <w:p>
+      <w:pPr>
+        <w:pStyle w:val="ListParagraph"/>
+        <w:rPr>
+          <w:lang w:val="en-US"/>
+        </w:rPr>
+      </w:pPr>
+      <w:r>
+        <w:rPr>
+          <w:lang w:val="en-US"/>
+        </w:rPr>
+        <w:t>USER2     | 192.168.56.22/24</w:t>
+      </w:r>
+    </w:p>
+    <w:p>
+      <w:pPr>
+        <w:pStyle w:val="ListParagraph"/>
+        <w:rPr>
+          <w:lang w:val="en-US"/>
+        </w:rPr>
+      </w:pPr>
+      <w:r>
+        <w:rPr>
+          <w:lang w:val="en-US"/>
+        </w:rPr>
+        <w:t>USER3     | 192.168.56.23/24</w:t>
+      </w:r>
+    </w:p>
+    <w:p>
+      <w:pPr>
+        <w:pStyle w:val="ListParagraph"/>
+        <w:numPr>
+          <w:ilvl w:val="0"/>
+          <w:numId w:val="6"/>
+        </w:numPr>
+      </w:pPr>
+      <w:r>
+        <w:t>Installation des services AD sur l</w:t>
+      </w:r>
+      <w:r>
+        <w:t>es DC :</w:t>
+      </w:r>
+    </w:p>
+    <w:p>
+      <w:pPr>
+        <w:pStyle w:val="ListParagraph"/>
+        <w:numPr>
+          <w:ilvl w:val="0"/>
+          <w:numId w:val="3"/>
+        </w:numPr>
+      </w:pPr>
+      <w:r>
+        <w:t>Install-</w:t>
+      </w:r>
+      <w:proofErr w:type="spellStart"/>
+      <w:r>
+        <w:t>WindowsFeature</w:t>
+      </w:r>
+      <w:proofErr w:type="spellEnd"/>
+      <w:r>
+        <w:t xml:space="preserve"> AD-Domain-Services</w:t>
+      </w:r>
+    </w:p>
+    <w:p>
+      <w:pPr>
+        <w:pStyle w:val="ListParagraph"/>
+        <w:numPr>
+          <w:ilvl w:val="0"/>
+          <w:numId w:val="3"/>
+        </w:numPr>
+      </w:pPr>
+      <w:r>
+        <w:t xml:space="preserve">Import-Module </w:t>
+      </w:r>
+      <w:proofErr w:type="spellStart"/>
+      <w:r>
+        <w:t>ADDSDeployment</w:t>
+      </w:r>
+      <w:proofErr w:type="spellEnd"/>
+    </w:p>
+    <w:p>
+      <w:pPr>
+        <w:pStyle w:val="ListParagraph"/>
+        <w:numPr>
+          <w:ilvl w:val="0"/>
+          <w:numId w:val="3"/>
+        </w:numPr>
+      </w:pPr>
+      <w:r>
+        <w:t>Install6ADDSForest</w:t>
+      </w:r>
+    </w:p>
+    <w:p>
+      <w:pPr>
+        <w:pStyle w:val="ListParagraph"/>
+        <w:numPr>
+          <w:ilvl w:val="0"/>
+          <w:numId w:val="3"/>
+        </w:numPr>
+      </w:pPr>
+      <w:r>
+        <w:t>Remplir les informations</w:t>
+      </w:r>
+    </w:p>
+    <w:p>
+      <w:pPr>
+        <w:pStyle w:val="ListParagraph"/>
+        <w:numPr>
+          <w:ilvl w:val="0"/>
+          <w:numId w:val="6"/>
+        </w:numPr>
+      </w:pPr>
+      <w:r>
+        <w:t>Installer une machine cliente</w:t>
+      </w:r>
+    </w:p>
+    <w:p>
+      <w:pPr>
+        <w:pStyle w:val="ListParagraph"/>
+        <w:numPr>
+          <w:ilvl w:val="0"/>
+          <w:numId w:val="6"/>
+        </w:numPr>
+      </w:pPr>
+      <w:r>
+        <w:t>Installer un sous domaine</w:t>
+      </w:r>
+      <w:r>
+        <w:t>-</w:t>
+      </w:r>
+    </w:p>
+    <w:p/>
+    <w:p/>
+    <w:p/>
+    <w:p/>
+    <w:p/>
+    <w:p/>
+    <w:p/>
+    <w:p/>
+    <w:p>
+      <w:pPr>
+        <w:jc w:val="center"/>
+      </w:pPr>
+    </w:p>
+    <w:p>
+      <w:pPr>
+        <w:jc w:val="center"/>
+      </w:pPr>
+      <w:r>
+        <w:drawing>
+          <wp:inline distT="0" distB="0" distL="0" distR="0" wp14:anchorId="59754486" wp14:editId="02D2B99A">
+            <wp:extent cx="4930567" cy="175275"/>
+            <wp:effectExtent l="0" t="0" r="3810" b="0"/>
+            <wp:docPr id="1408449643" name="Picture 1"/>
+            <wp:cNvGraphicFramePr>
+              <a:graphicFrameLocks xmlns:a="http://schemas.openxmlformats.org/drawingml/2006/main" noChangeAspect="1"/>
+            </wp:cNvGraphicFramePr>
+            <a:graphic xmlns:a="http://schemas.openxmlformats.org/drawingml/2006/main">
+              <a:graphicData uri="http://schemas.openxmlformats.org/drawingml/2006/picture">
+                <pic:pic xmlns:pic="http://schemas.openxmlformats.org/drawingml/2006/picture">
+                  <pic:nvPicPr>
+                    <pic:cNvPr id="1408449643" name=""/>
+                    <pic:cNvPicPr/>
+                  </pic:nvPicPr>
+                  <pic:blipFill>
+                    <a:blip r:embed="rId9"/>
+                    <a:stretch>
+                      <a:fillRect/>
+                    </a:stretch>
+                  </pic:blipFill>
+                  <pic:spPr>
+                    <a:xfrm>
+                      <a:off x="0" y="0"/>
+                      <a:ext cx="4930567" cy="175275"/>
+                    </a:xfrm>
+                    <a:prstGeom prst="rect">
+                      <a:avLst/>
+                    </a:prstGeom>
+                  </pic:spPr>
+                </pic:pic>
+              </a:graphicData>
+            </a:graphic>
+          </wp:inline>
+        </w:drawing>
+      </w:r>
+    </w:p>
+    <w:p>
+      <w:pPr>
+        <w:jc w:val="center"/>
+      </w:pPr>
+    </w:p>
     <w:sectPr>
       <w:pgSz w:w="11906" w:h="16838"/>
       <w:pgMar w:top="1417" w:right="1417" w:bottom="1417" w:left="1417" w:header="708" w:footer="708" w:gutter="0"/>
@@ -2827,6 +3343,95 @@
     </w:lvl>
   </w:abstractNum>
   <w:abstractNum w:abstractNumId="1" w15:restartNumberingAfterBreak="0">
+    <w:nsid w:val="22B07754"/>
+    <w:multiLevelType w:val="hybridMultilevel"/>
+    <w:tmpl w:val="FB1E4BD2"/>
+    <w:lvl w:ilvl="0" w:tplc="B64051AE">
+      <w:start w:val="1"/>
+      <w:numFmt w:val="decimal"/>
+      <w:lvlText w:val="%1-"/>
+      <w:lvlJc w:val="left"/>
+      <w:pPr>
+        <w:ind w:left="720" w:hanging="360"/>
+      </w:pPr>
+      <w:rPr>
+        <w:rFonts w:hint="default"/>
+      </w:rPr>
+    </w:lvl>
+    <w:lvl w:ilvl="1" w:tplc="040C0019" w:tentative="1">
+      <w:start w:val="1"/>
+      <w:numFmt w:val="lowerLetter"/>
+      <w:lvlText w:val="%2."/>
+      <w:lvlJc w:val="left"/>
+      <w:pPr>
+        <w:ind w:left="1440" w:hanging="360"/>
+      </w:pPr>
+    </w:lvl>
+    <w:lvl w:ilvl="2" w:tplc="040C001B" w:tentative="1">
+      <w:start w:val="1"/>
+      <w:numFmt w:val="lowerRoman"/>
+      <w:lvlText w:val="%3."/>
+      <w:lvlJc w:val="right"/>
+      <w:pPr>
+        <w:ind w:left="2160" w:hanging="180"/>
+      </w:pPr>
+    </w:lvl>
+    <w:lvl w:ilvl="3" w:tplc="040C000F" w:tentative="1">
+      <w:start w:val="1"/>
+      <w:numFmt w:val="decimal"/>
+      <w:lvlText w:val="%4."/>
+      <w:lvlJc w:val="left"/>
+      <w:pPr>
+        <w:ind w:left="2880" w:hanging="360"/>
+      </w:pPr>
+    </w:lvl>
+    <w:lvl w:ilvl="4" w:tplc="040C0019" w:tentative="1">
+      <w:start w:val="1"/>
+      <w:numFmt w:val="lowerLetter"/>
+      <w:lvlText w:val="%5."/>
+      <w:lvlJc w:val="left"/>
+      <w:pPr>
+        <w:ind w:left="3600" w:hanging="360"/>
+      </w:pPr>
+    </w:lvl>
+    <w:lvl w:ilvl="5" w:tplc="040C001B" w:tentative="1">
+      <w:start w:val="1"/>
+      <w:numFmt w:val="lowerRoman"/>
+      <w:lvlText w:val="%6."/>
+      <w:lvlJc w:val="right"/>
+      <w:pPr>
+        <w:ind w:left="4320" w:hanging="180"/>
+      </w:pPr>
+    </w:lvl>
+    <w:lvl w:ilvl="6" w:tplc="040C000F" w:tentative="1">
+      <w:start w:val="1"/>
+      <w:numFmt w:val="decimal"/>
+      <w:lvlText w:val="%7."/>
+      <w:lvlJc w:val="left"/>
+      <w:pPr>
+        <w:ind w:left="5040" w:hanging="360"/>
+      </w:pPr>
+    </w:lvl>
+    <w:lvl w:ilvl="7" w:tplc="040C0019" w:tentative="1">
+      <w:start w:val="1"/>
+      <w:numFmt w:val="lowerLetter"/>
+      <w:lvlText w:val="%8."/>
+      <w:lvlJc w:val="left"/>
+      <w:pPr>
+        <w:ind w:left="5760" w:hanging="360"/>
+      </w:pPr>
+    </w:lvl>
+    <w:lvl w:ilvl="8" w:tplc="040C001B" w:tentative="1">
+      <w:start w:val="1"/>
+      <w:numFmt w:val="lowerRoman"/>
+      <w:lvlText w:val="%9."/>
+      <w:lvlJc w:val="right"/>
+      <w:pPr>
+        <w:ind w:left="6480" w:hanging="180"/>
+      </w:pPr>
+    </w:lvl>
+  </w:abstractNum>
+  <w:abstractNum w:abstractNumId="2" w15:restartNumberingAfterBreak="0">
     <w:nsid w:val="43B6682A"/>
     <w:multiLevelType w:val="hybridMultilevel"/>
     <w:tmpl w:val="9B1AD72A"/>
@@ -2915,7 +3520,96 @@
       </w:pPr>
     </w:lvl>
   </w:abstractNum>
-  <w:abstractNum w:abstractNumId="2" w15:restartNumberingAfterBreak="0">
+  <w:abstractNum w:abstractNumId="3" w15:restartNumberingAfterBreak="0">
+    <w:nsid w:val="63186C84"/>
+    <w:multiLevelType w:val="hybridMultilevel"/>
+    <w:tmpl w:val="A6B85020"/>
+    <w:lvl w:ilvl="0" w:tplc="06A08EB8">
+      <w:start w:val="1"/>
+      <w:numFmt w:val="upperRoman"/>
+      <w:lvlText w:val="%1-"/>
+      <w:lvlJc w:val="left"/>
+      <w:pPr>
+        <w:ind w:left="1080" w:hanging="720"/>
+      </w:pPr>
+      <w:rPr>
+        <w:rFonts w:hint="default"/>
+      </w:rPr>
+    </w:lvl>
+    <w:lvl w:ilvl="1" w:tplc="040C0019" w:tentative="1">
+      <w:start w:val="1"/>
+      <w:numFmt w:val="lowerLetter"/>
+      <w:lvlText w:val="%2."/>
+      <w:lvlJc w:val="left"/>
+      <w:pPr>
+        <w:ind w:left="1440" w:hanging="360"/>
+      </w:pPr>
+    </w:lvl>
+    <w:lvl w:ilvl="2" w:tplc="040C001B" w:tentative="1">
+      <w:start w:val="1"/>
+      <w:numFmt w:val="lowerRoman"/>
+      <w:lvlText w:val="%3."/>
+      <w:lvlJc w:val="right"/>
+      <w:pPr>
+        <w:ind w:left="2160" w:hanging="180"/>
+      </w:pPr>
+    </w:lvl>
+    <w:lvl w:ilvl="3" w:tplc="040C000F" w:tentative="1">
+      <w:start w:val="1"/>
+      <w:numFmt w:val="decimal"/>
+      <w:lvlText w:val="%4."/>
+      <w:lvlJc w:val="left"/>
+      <w:pPr>
+        <w:ind w:left="2880" w:hanging="360"/>
+      </w:pPr>
+    </w:lvl>
+    <w:lvl w:ilvl="4" w:tplc="040C0019" w:tentative="1">
+      <w:start w:val="1"/>
+      <w:numFmt w:val="lowerLetter"/>
+      <w:lvlText w:val="%5."/>
+      <w:lvlJc w:val="left"/>
+      <w:pPr>
+        <w:ind w:left="3600" w:hanging="360"/>
+      </w:pPr>
+    </w:lvl>
+    <w:lvl w:ilvl="5" w:tplc="040C001B" w:tentative="1">
+      <w:start w:val="1"/>
+      <w:numFmt w:val="lowerRoman"/>
+      <w:lvlText w:val="%6."/>
+      <w:lvlJc w:val="right"/>
+      <w:pPr>
+        <w:ind w:left="4320" w:hanging="180"/>
+      </w:pPr>
+    </w:lvl>
+    <w:lvl w:ilvl="6" w:tplc="040C000F" w:tentative="1">
+      <w:start w:val="1"/>
+      <w:numFmt w:val="decimal"/>
+      <w:lvlText w:val="%7."/>
+      <w:lvlJc w:val="left"/>
+      <w:pPr>
+        <w:ind w:left="5040" w:hanging="360"/>
+      </w:pPr>
+    </w:lvl>
+    <w:lvl w:ilvl="7" w:tplc="040C0019" w:tentative="1">
+      <w:start w:val="1"/>
+      <w:numFmt w:val="lowerLetter"/>
+      <w:lvlText w:val="%8."/>
+      <w:lvlJc w:val="left"/>
+      <w:pPr>
+        <w:ind w:left="5760" w:hanging="360"/>
+      </w:pPr>
+    </w:lvl>
+    <w:lvl w:ilvl="8" w:tplc="040C001B" w:tentative="1">
+      <w:start w:val="1"/>
+      <w:numFmt w:val="lowerRoman"/>
+      <w:lvlText w:val="%9."/>
+      <w:lvlJc w:val="right"/>
+      <w:pPr>
+        <w:ind w:left="6480" w:hanging="180"/>
+      </w:pPr>
+    </w:lvl>
+  </w:abstractNum>
+  <w:abstractNum w:abstractNumId="4" w15:restartNumberingAfterBreak="0">
     <w:nsid w:val="6965252C"/>
     <w:multiLevelType w:val="hybridMultilevel"/>
     <w:tmpl w:val="65DACC92"/>
@@ -3004,7 +3698,7 @@
       </w:pPr>
     </w:lvl>
   </w:abstractNum>
-  <w:abstractNum w:abstractNumId="3" w15:restartNumberingAfterBreak="0">
+  <w:abstractNum w:abstractNumId="5" w15:restartNumberingAfterBreak="0">
     <w:nsid w:val="77CF01C5"/>
     <w:multiLevelType w:val="hybridMultilevel"/>
     <w:tmpl w:val="5FBC2B74"/>
@@ -3020,7 +3714,7 @@
         <w:rFonts w:ascii="Aptos" w:eastAsiaTheme="minorHAnsi" w:hAnsi="Aptos" w:cstheme="minorBidi" w:hint="default"/>
       </w:rPr>
     </w:lvl>
-    <w:lvl w:ilvl="1" w:tplc="040C0003" w:tentative="1">
+    <w:lvl w:ilvl="1" w:tplc="040C0003">
       <w:start w:val="1"/>
       <w:numFmt w:val="bullet"/>
       <w:lvlText w:val="o"/>
@@ -3118,16 +3812,22 @@
     </w:lvl>
   </w:abstractNum>
   <w:num w:numId="1" w16cid:durableId="453332187">
-    <w:abstractNumId w:val="1"/>
+    <w:abstractNumId w:val="2"/>
   </w:num>
   <w:num w:numId="2" w16cid:durableId="1793356467">
     <w:abstractNumId w:val="0"/>
   </w:num>
   <w:num w:numId="3" w16cid:durableId="122623092">
+    <w:abstractNumId w:val="5"/>
+  </w:num>
+  <w:num w:numId="4" w16cid:durableId="332805376">
+    <w:abstractNumId w:val="4"/>
+  </w:num>
+  <w:num w:numId="5" w16cid:durableId="231620798">
     <w:abstractNumId w:val="3"/>
   </w:num>
-  <w:num w:numId="4" w16cid:durableId="332805376">
-    <w:abstractNumId w:val="2"/>
+  <w:num w:numId="6" w16cid:durableId="1861551382">
+    <w:abstractNumId w:val="1"/>
   </w:num>
 </w:numbering>
 </file>
@@ -3735,7 +4435,6 @@
   <w:style w:type="character" w:default="1" w:styleId="DefaultParagraphFont">
     <w:name w:val="Default Paragraph Font"/>
     <w:uiPriority w:val="1"/>
-    <w:semiHidden/>
     <w:unhideWhenUsed/>
   </w:style>
   <w:style w:type="table" w:default="1" w:styleId="TableNormal">

</xml_diff>